<commit_message>
Add code Phu PHP
</commit_message>
<xml_diff>
--- a/Duy_Hùng_Phú_QLBanLinhKienDienTu_Tuan.docx
+++ b/Duy_Hùng_Phú_QLBanLinhKienDienTu_Tuan.docx
@@ -17,7 +17,9 @@
         </w:tblBorders>
         <w:tblLayout w:type="autofit"/>
         <w:tblCellMar>
+          <w:top w:w="0" w:type="dxa"/>
           <w:left w:w="108" w:type="dxa"/>
+          <w:bottom w:w="0" w:type="dxa"/>
           <w:right w:w="108" w:type="dxa"/>
         </w:tblCellMar>
       </w:tblPr>
@@ -288,7 +290,9 @@
         </w:tblBorders>
         <w:tblLayout w:type="autofit"/>
         <w:tblCellMar>
+          <w:top w:w="0" w:type="dxa"/>
           <w:left w:w="108" w:type="dxa"/>
+          <w:bottom w:w="0" w:type="dxa"/>
           <w:right w:w="108" w:type="dxa"/>
         </w:tblCellMar>
       </w:tblPr>
@@ -298,16 +302,6 @@
         <w:gridCol w:w="2841"/>
       </w:tblGrid>
       <w:tr>
-        <w:tblPrEx>
-          <w:tblBorders>
-            <w:top w:val="single" w:color="auto" w:sz="4" w:space="0"/>
-            <w:left w:val="single" w:color="auto" w:sz="4" w:space="0"/>
-            <w:bottom w:val="single" w:color="auto" w:sz="4" w:space="0"/>
-            <w:right w:val="single" w:color="auto" w:sz="4" w:space="0"/>
-            <w:insideH w:val="single" w:color="auto" w:sz="4" w:space="0"/>
-            <w:insideV w:val="single" w:color="auto" w:sz="4" w:space="0"/>
-          </w:tblBorders>
-        </w:tblPrEx>
         <w:tc>
           <w:tcPr>
             <w:tcW w:w="2145" w:type="dxa"/>
@@ -367,16 +361,6 @@
         </w:tc>
       </w:tr>
       <w:tr>
-        <w:tblPrEx>
-          <w:tblBorders>
-            <w:top w:val="single" w:color="auto" w:sz="4" w:space="0"/>
-            <w:left w:val="single" w:color="auto" w:sz="4" w:space="0"/>
-            <w:bottom w:val="single" w:color="auto" w:sz="4" w:space="0"/>
-            <w:right w:val="single" w:color="auto" w:sz="4" w:space="0"/>
-            <w:insideH w:val="single" w:color="auto" w:sz="4" w:space="0"/>
-            <w:insideV w:val="single" w:color="auto" w:sz="4" w:space="0"/>
-          </w:tblBorders>
-        </w:tblPrEx>
         <w:tc>
           <w:tcPr>
             <w:tcW w:w="2145" w:type="dxa"/>
@@ -411,13 +395,7 @@
               <w:rPr>
                 <w:vertAlign w:val="baseline"/>
               </w:rPr>
-              <w:t>Vẽ UC TQ, Chi tiết,</w:t>
-            </w:r>
-            <w:r>
-              <w:rPr>
-                <w:vertAlign w:val="baseline"/>
-              </w:rPr>
-              <w:t xml:space="preserve"> 1 Quy trình</w:t>
+              <w:t>Vẽ UC TQ, Chi tiết, 1 Quy trình</w:t>
             </w:r>
           </w:p>
         </w:tc>
@@ -436,22 +414,18 @@
               <w:rPr>
                 <w:vertAlign w:val="baseline"/>
               </w:rPr>
-              <w:t>100%</w:t>
+              <w:t>8</w:t>
+            </w:r>
+            <w:r>
+              <w:rPr>
+                <w:vertAlign w:val="baseline"/>
+              </w:rPr>
+              <w:t>0%</w:t>
             </w:r>
           </w:p>
         </w:tc>
       </w:tr>
       <w:tr>
-        <w:tblPrEx>
-          <w:tblBorders>
-            <w:top w:val="single" w:color="auto" w:sz="4" w:space="0"/>
-            <w:left w:val="single" w:color="auto" w:sz="4" w:space="0"/>
-            <w:bottom w:val="single" w:color="auto" w:sz="4" w:space="0"/>
-            <w:right w:val="single" w:color="auto" w:sz="4" w:space="0"/>
-            <w:insideH w:val="single" w:color="auto" w:sz="4" w:space="0"/>
-            <w:insideV w:val="single" w:color="auto" w:sz="4" w:space="0"/>
-          </w:tblBorders>
-        </w:tblPrEx>
         <w:tc>
           <w:tcPr>
             <w:tcW w:w="2145" w:type="dxa"/>
@@ -517,16 +491,6 @@
         </w:tc>
       </w:tr>
       <w:tr>
-        <w:tblPrEx>
-          <w:tblBorders>
-            <w:top w:val="single" w:color="auto" w:sz="4" w:space="0"/>
-            <w:left w:val="single" w:color="auto" w:sz="4" w:space="0"/>
-            <w:bottom w:val="single" w:color="auto" w:sz="4" w:space="0"/>
-            <w:right w:val="single" w:color="auto" w:sz="4" w:space="0"/>
-            <w:insideH w:val="single" w:color="auto" w:sz="4" w:space="0"/>
-            <w:insideV w:val="single" w:color="auto" w:sz="4" w:space="0"/>
-          </w:tblBorders>
-        </w:tblPrEx>
         <w:tc>
           <w:tcPr>
             <w:tcW w:w="2145" w:type="dxa"/>
@@ -766,7 +730,7 @@
     <w:lsdException w:unhideWhenUsed="0" w:uiPriority="0" w:semiHidden="0" w:name="Table Web 2"/>
     <w:lsdException w:unhideWhenUsed="0" w:uiPriority="0" w:semiHidden="0" w:name="Table Web 3"/>
     <w:lsdException w:unhideWhenUsed="0" w:uiPriority="0" w:semiHidden="0" w:name="Balloon Text"/>
-    <w:lsdException w:unhideWhenUsed="0" w:uiPriority="0" w:semiHidden="0" w:name="Table Grid"/>
+    <w:lsdException w:qFormat="1" w:unhideWhenUsed="0" w:uiPriority="0" w:semiHidden="0" w:name="Table Grid"/>
     <w:lsdException w:unhideWhenUsed="0" w:uiPriority="0" w:semiHidden="0" w:name="Table Theme"/>
     <w:lsdException w:unhideWhenUsed="0" w:uiPriority="60" w:semiHidden="0" w:name="Light Shading"/>
     <w:lsdException w:unhideWhenUsed="0" w:uiPriority="61" w:semiHidden="0" w:name="Light List"/>
@@ -906,6 +870,7 @@
   <w:style w:type="table" w:styleId="4">
     <w:name w:val="Table Grid"/>
     <w:basedOn w:val="3"/>
+    <w:qFormat/>
     <w:uiPriority w:val="0"/>
     <w:pPr>
       <w:widowControl w:val="0"/>

</xml_diff>